<commit_message>
V3.0 ,  3week exercise to do
</commit_message>
<xml_diff>
--- a/DeepLearning_Notebook.docx
+++ b/DeepLearning_Notebook.docx
@@ -570,7 +570,19 @@
         <w:rPr>
           <w:lang w:val="en-GB"/>
         </w:rPr>
-        <w:t>In each layer you apply a non-linear transformation, but you can also apply the identity.</w:t>
+        <w:t>In each layer</w:t>
+      </w:r>
+      <w:r>
+        <w:rPr>
+          <w:lang w:val="en-GB"/>
+        </w:rPr>
+        <w:t>,</w:t>
+      </w:r>
+      <w:r>
+        <w:rPr>
+          <w:lang w:val="en-GB"/>
+        </w:rPr>
+        <w:t xml:space="preserve"> you apply a non-linear transformation, but you can also apply the identity.</w:t>
       </w:r>
     </w:p>
     <w:p>
@@ -1121,7 +1133,37 @@
         <w:rPr>
           <w:lang w:val="en-GB"/>
         </w:rPr>
-        <w:t xml:space="preserve">First layer multiplies the weight by the input and then add bias term. </w:t>
+        <w:t>The first</w:t>
+      </w:r>
+      <w:r>
+        <w:rPr>
+          <w:lang w:val="en-GB"/>
+        </w:rPr>
+        <w:t xml:space="preserve"> layer multiplies the weight by the input and then </w:t>
+      </w:r>
+      <w:r>
+        <w:rPr>
+          <w:lang w:val="en-GB"/>
+        </w:rPr>
+        <w:t>adds</w:t>
+      </w:r>
+      <w:r>
+        <w:rPr>
+          <w:lang w:val="en-GB"/>
+        </w:rPr>
+        <w:t xml:space="preserve"> </w:t>
+      </w:r>
+      <w:r>
+        <w:rPr>
+          <w:lang w:val="en-GB"/>
+        </w:rPr>
+        <w:t xml:space="preserve">the </w:t>
+      </w:r>
+      <w:r>
+        <w:rPr>
+          <w:lang w:val="en-GB"/>
+        </w:rPr>
+        <w:t xml:space="preserve">bias term. </w:t>
       </w:r>
     </w:p>
     <w:p>
@@ -1295,6 +1337,7 @@
         <w:tabs>
           <w:tab w:val="left" w:pos="3420"/>
         </w:tabs>
+        <w:jc w:val="center"/>
         <w:rPr>
           <w:lang w:val="en-GB"/>
         </w:rPr>
@@ -1305,17 +1348,9 @@
           <w:lang w:val="en-GB"/>
         </w:rPr>
         <w:drawing>
-          <wp:anchor distT="0" distB="0" distL="114300" distR="114300" simplePos="0" relativeHeight="251664384" behindDoc="0" locked="0" layoutInCell="1" allowOverlap="1" wp14:anchorId="22930AD7" wp14:editId="1C6720F7">
-            <wp:simplePos x="0" y="0"/>
-            <wp:positionH relativeFrom="column">
-              <wp:posOffset>323215</wp:posOffset>
-            </wp:positionH>
-            <wp:positionV relativeFrom="paragraph">
-              <wp:posOffset>433705</wp:posOffset>
-            </wp:positionV>
-            <wp:extent cx="3667760" cy="990600"/>
-            <wp:effectExtent l="0" t="0" r="8890" b="0"/>
-            <wp:wrapSquare wrapText="bothSides"/>
+          <wp:inline distT="0" distB="0" distL="0" distR="0" wp14:anchorId="22930AD7" wp14:editId="2972E1D2">
+            <wp:extent cx="4188000" cy="1131108"/>
+            <wp:effectExtent l="0" t="0" r="3175" b="0"/>
             <wp:docPr id="8" name="Imagen 8" descr="Esquemático&#10;&#10;Descripción generada automáticamente con confianza media"/>
             <wp:cNvGraphicFramePr>
               <a:graphicFrameLocks xmlns:a="http://schemas.openxmlformats.org/drawingml/2006/main" noChangeAspect="1"/>
@@ -1342,7 +1377,7 @@
                   <pic:spPr>
                     <a:xfrm>
                       <a:off x="0" y="0"/>
-                      <a:ext cx="3667760" cy="990600"/>
+                      <a:ext cx="4199239" cy="1134143"/>
                     </a:xfrm>
                     <a:prstGeom prst="rect">
                       <a:avLst/>
@@ -1351,12 +1386,486 @@
                 </pic:pic>
               </a:graphicData>
             </a:graphic>
-            <wp14:sizeRelH relativeFrom="margin">
-              <wp14:pctWidth>0</wp14:pctWidth>
-            </wp14:sizeRelH>
-            <wp14:sizeRelV relativeFrom="margin">
-              <wp14:pctHeight>0</wp14:pctHeight>
-            </wp14:sizeRelV>
+          </wp:inline>
+        </w:drawing>
+      </w:r>
+    </w:p>
+    <w:p>
+      <w:pPr>
+        <w:pStyle w:val="Prrafodelista"/>
+        <w:tabs>
+          <w:tab w:val="left" w:pos="3420"/>
+        </w:tabs>
+        <w:rPr>
+          <w:lang w:val="en-GB"/>
+        </w:rPr>
+      </w:pPr>
+    </w:p>
+    <w:p>
+      <w:pPr>
+        <w:pStyle w:val="Prrafodelista"/>
+        <w:tabs>
+          <w:tab w:val="left" w:pos="3420"/>
+        </w:tabs>
+        <w:rPr>
+          <w:lang w:val="en-GB"/>
+        </w:rPr>
+      </w:pPr>
+      <w:r>
+        <w:rPr>
+          <w:b/>
+          <w:bCs/>
+          <w:lang w:val="en-GB"/>
+        </w:rPr>
+        <w:t>L</w:t>
+      </w:r>
+      <w:r>
+        <w:rPr>
+          <w:b/>
+          <w:bCs/>
+          <w:lang w:val="en-GB"/>
+        </w:rPr>
+        <w:t>ogistic function</w:t>
+      </w:r>
+      <w:r>
+        <w:rPr>
+          <w:lang w:val="en-GB"/>
+        </w:rPr>
+        <w:t xml:space="preserve"> gets a real-valued number and then it transforms </w:t>
+      </w:r>
+      <w:r>
+        <w:rPr>
+          <w:lang w:val="en-GB"/>
+        </w:rPr>
+        <w:t>between</w:t>
+      </w:r>
+      <w:r>
+        <w:rPr>
+          <w:lang w:val="en-GB"/>
+        </w:rPr>
+        <w:t xml:space="preserve"> 0 and 1</w:t>
+      </w:r>
+      <w:r>
+        <w:rPr>
+          <w:lang w:val="en-GB"/>
+        </w:rPr>
+        <w:t xml:space="preserve"> and interpret it as a probability number. </w:t>
+      </w:r>
+      <w:r>
+        <w:rPr>
+          <w:lang w:val="en-GB"/>
+        </w:rPr>
+        <w:t>It is computationally expensive, causes vanishing gradient problem and not zero-centred. This method is generally used for binary classification problems.</w:t>
+      </w:r>
+    </w:p>
+    <w:p>
+      <w:pPr>
+        <w:pStyle w:val="Prrafodelista"/>
+        <w:tabs>
+          <w:tab w:val="left" w:pos="3420"/>
+        </w:tabs>
+        <w:rPr>
+          <w:lang w:val="en-GB"/>
+        </w:rPr>
+      </w:pPr>
+      <w:proofErr w:type="spellStart"/>
+      <w:r>
+        <w:rPr>
+          <w:b/>
+          <w:bCs/>
+          <w:lang w:val="en-GB"/>
+        </w:rPr>
+        <w:t>Softmax</w:t>
+      </w:r>
+      <w:proofErr w:type="spellEnd"/>
+      <w:r>
+        <w:rPr>
+          <w:lang w:val="en-GB"/>
+        </w:rPr>
+        <w:t xml:space="preserve"> is a </w:t>
+      </w:r>
+      <w:r>
+        <w:rPr>
+          <w:lang w:val="en-GB"/>
+        </w:rPr>
+        <w:t xml:space="preserve">more generalised form of the sigmoid. It is used in </w:t>
+      </w:r>
+      <w:r>
+        <w:rPr>
+          <w:rStyle w:val="Textoennegrita"/>
+          <w:b w:val="0"/>
+          <w:bCs w:val="0"/>
+          <w:lang w:val="en-GB"/>
+        </w:rPr>
+        <w:t>multi-class classification problems</w:t>
+      </w:r>
+      <w:r>
+        <w:rPr>
+          <w:lang w:val="en-GB"/>
+        </w:rPr>
+        <w:t xml:space="preserve">. </w:t>
+      </w:r>
+      <w:r>
+        <w:rPr>
+          <w:lang w:val="en-GB"/>
+        </w:rPr>
+        <w:t>Like</w:t>
+      </w:r>
+      <w:r>
+        <w:rPr>
+          <w:lang w:val="en-GB"/>
+        </w:rPr>
+        <w:t xml:space="preserve"> sigmoid, it produces values in the range of 0–1 therefore it is used as the final layer in classification models.</w:t>
+      </w:r>
+    </w:p>
+    <w:p>
+      <w:pPr>
+        <w:pStyle w:val="Prrafodelista"/>
+        <w:tabs>
+          <w:tab w:val="left" w:pos="3420"/>
+        </w:tabs>
+        <w:rPr>
+          <w:lang w:val="en-GB"/>
+        </w:rPr>
+      </w:pPr>
+      <w:r>
+        <w:rPr>
+          <w:b/>
+          <w:bCs/>
+          <w:lang w:val="en-GB"/>
+        </w:rPr>
+        <w:t>Hyperbolic tangent</w:t>
+      </w:r>
+      <w:r>
+        <w:rPr>
+          <w:b/>
+          <w:bCs/>
+          <w:lang w:val="en-GB"/>
+        </w:rPr>
+        <w:t xml:space="preserve"> </w:t>
+      </w:r>
+      <w:r>
+        <w:rPr>
+          <w:lang w:val="en-GB"/>
+        </w:rPr>
+        <w:t>(blue)</w:t>
+      </w:r>
+      <w:r>
+        <w:rPr>
+          <w:lang w:val="en-GB"/>
+        </w:rPr>
+        <w:t xml:space="preserve"> was very popular but when you do gradient descent-based learning you can get the learning process stuck even if your output is incorrect. </w:t>
+      </w:r>
+      <w:r>
+        <w:rPr>
+          <w:lang w:val="en-GB"/>
+        </w:rPr>
+        <w:t>C</w:t>
+      </w:r>
+      <w:r>
+        <w:rPr>
+          <w:lang w:val="en-GB"/>
+        </w:rPr>
+        <w:t>ompare</w:t>
+      </w:r>
+      <w:r>
+        <w:rPr>
+          <w:lang w:val="en-GB"/>
+        </w:rPr>
+        <w:t>d</w:t>
+      </w:r>
+      <w:r>
+        <w:rPr>
+          <w:lang w:val="en-GB"/>
+        </w:rPr>
+        <w:t xml:space="preserve"> to sigmoid, it solves just one problem of being zero-centred.</w:t>
+      </w:r>
+    </w:p>
+    <w:p>
+      <w:pPr>
+        <w:pStyle w:val="Prrafodelista"/>
+        <w:tabs>
+          <w:tab w:val="left" w:pos="3420"/>
+        </w:tabs>
+        <w:rPr>
+          <w:b/>
+          <w:bCs/>
+          <w:lang w:val="en-GB"/>
+        </w:rPr>
+      </w:pPr>
+      <w:r>
+        <w:rPr>
+          <w:b/>
+          <w:bCs/>
+          <w:lang w:val="en-GB"/>
+        </w:rPr>
+        <w:t xml:space="preserve">Rectified linear, </w:t>
+      </w:r>
+      <w:r>
+        <w:rPr>
+          <w:lang w:val="en-GB"/>
+        </w:rPr>
+        <w:t>in the code</w:t>
+      </w:r>
+      <w:r>
+        <w:rPr>
+          <w:lang w:val="en-GB"/>
+        </w:rPr>
+        <w:t>,</w:t>
+      </w:r>
+      <w:r>
+        <w:rPr>
+          <w:lang w:val="en-GB"/>
+        </w:rPr>
+        <w:t xml:space="preserve"> is fast and it has better convergence properties.</w:t>
+      </w:r>
+      <w:r>
+        <w:rPr>
+          <w:b/>
+          <w:bCs/>
+          <w:lang w:val="en-GB"/>
+        </w:rPr>
+        <w:t xml:space="preserve"> </w:t>
+      </w:r>
+      <w:r>
+        <w:rPr>
+          <w:lang w:val="en-GB"/>
+        </w:rPr>
+        <w:t>It is easy to compute and does not saturate and does not cause the Vanishing Gradient Problem. It has just one issue of not being zero centred.</w:t>
+      </w:r>
+      <w:r>
+        <w:rPr>
+          <w:lang w:val="en-GB"/>
+        </w:rPr>
+        <w:t xml:space="preserve"> </w:t>
+      </w:r>
+      <w:r>
+        <w:rPr>
+          <w:lang w:val="en-GB"/>
+        </w:rPr>
+        <w:t>Since the output is zero for all negative inputs. It causes some nodes to completely die and not learn anything.</w:t>
+      </w:r>
+    </w:p>
+    <w:p>
+      <w:pPr>
+        <w:pStyle w:val="Prrafodelista"/>
+        <w:tabs>
+          <w:tab w:val="left" w:pos="3420"/>
+        </w:tabs>
+        <w:rPr>
+          <w:b/>
+          <w:bCs/>
+          <w:lang w:val="en-GB"/>
+        </w:rPr>
+      </w:pPr>
+    </w:p>
+    <w:p>
+      <w:pPr>
+        <w:pStyle w:val="Prrafodelista"/>
+        <w:tabs>
+          <w:tab w:val="left" w:pos="3420"/>
+        </w:tabs>
+        <w:rPr>
+          <w:b/>
+          <w:bCs/>
+          <w:lang w:val="en-GB"/>
+        </w:rPr>
+      </w:pPr>
+      <w:r>
+        <w:rPr>
+          <w:b/>
+          <w:bCs/>
+          <w:lang w:val="en-GB"/>
+        </w:rPr>
+        <w:t>*** Research</w:t>
+      </w:r>
+      <w:r>
+        <w:rPr>
+          <w:b/>
+          <w:bCs/>
+          <w:lang w:val="en-GB"/>
+        </w:rPr>
+        <w:t xml:space="preserve">: </w:t>
+      </w:r>
+      <w:r>
+        <w:rPr>
+          <w:b/>
+          <w:bCs/>
+          <w:lang w:val="en-GB"/>
+        </w:rPr>
+        <w:t>Desirable features of an activation function</w:t>
+      </w:r>
+      <w:r>
+        <w:rPr>
+          <w:b/>
+          <w:bCs/>
+          <w:lang w:val="en-GB"/>
+        </w:rPr>
+        <w:t>***</w:t>
+      </w:r>
+    </w:p>
+    <w:p>
+      <w:pPr>
+        <w:pStyle w:val="Prrafodelista"/>
+        <w:tabs>
+          <w:tab w:val="left" w:pos="3420"/>
+        </w:tabs>
+        <w:rPr>
+          <w:b/>
+          <w:bCs/>
+          <w:lang w:val="en-GB"/>
+        </w:rPr>
+      </w:pPr>
+    </w:p>
+    <w:p>
+      <w:pPr>
+        <w:pStyle w:val="Prrafodelista"/>
+        <w:tabs>
+          <w:tab w:val="left" w:pos="3420"/>
+        </w:tabs>
+        <w:rPr>
+          <w:lang w:val="en-GB"/>
+        </w:rPr>
+      </w:pPr>
+      <w:r>
+        <w:rPr>
+          <w:b/>
+          <w:bCs/>
+          <w:lang w:val="en-GB"/>
+        </w:rPr>
+        <w:t>*</w:t>
+      </w:r>
+      <w:r>
+        <w:rPr>
+          <w:b/>
+          <w:bCs/>
+          <w:lang w:val="en-GB"/>
+        </w:rPr>
+        <w:t xml:space="preserve">Vanish gradient problem: </w:t>
+      </w:r>
+      <w:r>
+        <w:rPr>
+          <w:lang w:val="en-GB"/>
+        </w:rPr>
+        <w:t xml:space="preserve">Certain activations functions, like sigmoid, </w:t>
+      </w:r>
+      <w:r>
+        <w:rPr>
+          <w:lang w:val="en-GB"/>
+        </w:rPr>
+        <w:t>squishes a large input space into a small input space between 0 and</w:t>
+      </w:r>
+      <w:r>
+        <w:rPr>
+          <w:lang w:val="en-GB"/>
+        </w:rPr>
+        <w:t xml:space="preserve"> 1. </w:t>
+      </w:r>
+    </w:p>
+    <w:p>
+      <w:pPr>
+        <w:pStyle w:val="Prrafodelista"/>
+        <w:tabs>
+          <w:tab w:val="left" w:pos="3420"/>
+        </w:tabs>
+        <w:rPr>
+          <w:lang w:val="en-GB"/>
+        </w:rPr>
+      </w:pPr>
+    </w:p>
+    <w:p>
+      <w:pPr>
+        <w:pStyle w:val="Prrafodelista"/>
+        <w:tabs>
+          <w:tab w:val="left" w:pos="3420"/>
+        </w:tabs>
+        <w:rPr>
+          <w:lang w:val="en-GB"/>
+        </w:rPr>
+      </w:pPr>
+      <w:r>
+        <w:rPr>
+          <w:lang w:val="en-GB"/>
+        </w:rPr>
+        <w:t>W</w:t>
+      </w:r>
+      <w:r>
+        <w:rPr>
+          <w:lang w:val="en-GB"/>
+        </w:rPr>
+        <w:t xml:space="preserve">hen the inputs of the sigmoid function </w:t>
+      </w:r>
+      <w:r>
+        <w:rPr>
+          <w:lang w:val="en-GB"/>
+        </w:rPr>
+        <w:t>become</w:t>
+      </w:r>
+      <w:r>
+        <w:rPr>
+          <w:lang w:val="en-GB"/>
+        </w:rPr>
+        <w:t xml:space="preserve"> larger or smaller</w:t>
+      </w:r>
+      <w:r>
+        <w:rPr>
+          <w:lang w:val="en-GB"/>
+        </w:rPr>
+        <w:drawing>
+          <wp:anchor distT="0" distB="0" distL="114300" distR="114300" simplePos="0" relativeHeight="251687936" behindDoc="1" locked="0" layoutInCell="1" allowOverlap="1" wp14:anchorId="4539A246" wp14:editId="23ADD108">
+            <wp:simplePos x="0" y="0"/>
+            <wp:positionH relativeFrom="column">
+              <wp:posOffset>457960</wp:posOffset>
+            </wp:positionH>
+            <wp:positionV relativeFrom="paragraph">
+              <wp:posOffset>1472</wp:posOffset>
+            </wp:positionV>
+            <wp:extent cx="3380693" cy="1504297"/>
+            <wp:effectExtent l="0" t="0" r="0" b="1270"/>
+            <wp:wrapTight wrapText="bothSides">
+              <wp:wrapPolygon edited="0">
+                <wp:start x="0" y="0"/>
+                <wp:lineTo x="0" y="21345"/>
+                <wp:lineTo x="21426" y="21345"/>
+                <wp:lineTo x="21426" y="0"/>
+                <wp:lineTo x="0" y="0"/>
+              </wp:wrapPolygon>
+            </wp:wrapTight>
+            <wp:docPr id="32" name="Imagen 32" descr="Gráfico, Gráfico de líneas&#10;&#10;Descripción generada automáticamente"/>
+            <wp:cNvGraphicFramePr>
+              <a:graphicFrameLocks xmlns:a="http://schemas.openxmlformats.org/drawingml/2006/main" noChangeAspect="1"/>
+            </wp:cNvGraphicFramePr>
+            <a:graphic xmlns:a="http://schemas.openxmlformats.org/drawingml/2006/main">
+              <a:graphicData uri="http://schemas.openxmlformats.org/drawingml/2006/picture">
+                <pic:pic xmlns:pic="http://schemas.openxmlformats.org/drawingml/2006/picture">
+                  <pic:nvPicPr>
+                    <pic:cNvPr id="32" name="Imagen 32" descr="Gráfico, Gráfico de líneas&#10;&#10;Descripción generada automáticamente"/>
+                    <pic:cNvPicPr/>
+                  </pic:nvPicPr>
+                  <pic:blipFill>
+                    <a:blip r:embed="rId13">
+                      <a:extLst>
+                        <a:ext uri="{28A0092B-C50C-407E-A947-70E740481C1C}">
+                          <a14:useLocalDpi xmlns:a14="http://schemas.microsoft.com/office/drawing/2010/main" val="0"/>
+                        </a:ext>
+                      </a:extLst>
+                    </a:blip>
+                    <a:stretch>
+                      <a:fillRect/>
+                    </a:stretch>
+                  </pic:blipFill>
+                  <pic:spPr>
+                    <a:xfrm>
+                      <a:off x="0" y="0"/>
+                      <a:ext cx="3380693" cy="1504297"/>
+                    </a:xfrm>
+                    <a:prstGeom prst="rect">
+                      <a:avLst/>
+                    </a:prstGeom>
+                  </pic:spPr>
+                </pic:pic>
+              </a:graphicData>
+            </a:graphic>
           </wp:anchor>
         </w:drawing>
       </w:r>
@@ -1364,114 +1873,45 @@
         <w:rPr>
           <w:lang w:val="en-GB"/>
         </w:rPr>
-        <w:t xml:space="preserve">For example, if we are working with binary classification </w:t>
-      </w:r>
-      <w:r>
-        <w:rPr>
-          <w:lang w:val="en-GB"/>
-        </w:rPr>
-        <w:t>(1</w:t>
-      </w:r>
-      <w:r>
-        <w:rPr>
-          <w:lang w:val="en-GB"/>
-        </w:rPr>
-        <w:t xml:space="preserve"> or 0) </w:t>
-      </w:r>
-      <w:r>
-        <w:rPr>
-          <w:lang w:val="en-GB"/>
-        </w:rPr>
-        <w:t xml:space="preserve">we can use the </w:t>
-      </w:r>
-      <w:r>
-        <w:rPr>
-          <w:b/>
-          <w:bCs/>
-          <w:lang w:val="en-GB"/>
-        </w:rPr>
-        <w:t>logistic function</w:t>
-      </w:r>
-      <w:r>
-        <w:rPr>
-          <w:lang w:val="en-GB"/>
-        </w:rPr>
-        <w:t xml:space="preserve"> because it gets a real-valued number and then it transforms </w:t>
-      </w:r>
-      <w:r>
-        <w:rPr>
-          <w:lang w:val="en-GB"/>
-        </w:rPr>
-        <w:t>between</w:t>
-      </w:r>
-      <w:r>
-        <w:rPr>
-          <w:lang w:val="en-GB"/>
-        </w:rPr>
-        <w:t xml:space="preserve"> 0 and 1</w:t>
-      </w:r>
-      <w:r>
-        <w:rPr>
-          <w:lang w:val="en-GB"/>
-        </w:rPr>
-        <w:t xml:space="preserve"> and interpret it as a probability number. </w:t>
-      </w:r>
-    </w:p>
-    <w:p>
-      <w:pPr>
-        <w:pStyle w:val="Prrafodelista"/>
-        <w:tabs>
-          <w:tab w:val="left" w:pos="3420"/>
-        </w:tabs>
-        <w:rPr>
-          <w:lang w:val="en-GB"/>
-        </w:rPr>
-      </w:pPr>
-    </w:p>
-    <w:p>
-      <w:pPr>
-        <w:pStyle w:val="Prrafodelista"/>
-        <w:tabs>
-          <w:tab w:val="left" w:pos="3420"/>
-        </w:tabs>
-        <w:rPr>
-          <w:lang w:val="en-GB"/>
-        </w:rPr>
-      </w:pPr>
-    </w:p>
-    <w:p>
-      <w:pPr>
-        <w:pStyle w:val="Prrafodelista"/>
-        <w:tabs>
-          <w:tab w:val="left" w:pos="3420"/>
-        </w:tabs>
-        <w:rPr>
-          <w:lang w:val="en-GB"/>
-        </w:rPr>
-      </w:pPr>
-    </w:p>
-    <w:p>
-      <w:pPr>
-        <w:pStyle w:val="Prrafodelista"/>
-        <w:tabs>
-          <w:tab w:val="left" w:pos="3420"/>
-        </w:tabs>
-        <w:rPr>
-          <w:lang w:val="en-GB"/>
-        </w:rPr>
-      </w:pPr>
-      <w:r>
-        <w:rPr>
-          <w:b/>
-          <w:bCs/>
-          <w:lang w:val="en-GB"/>
-        </w:rPr>
-        <w:t>Hyperbolic tangent</w:t>
-      </w:r>
-      <w:r>
-        <w:rPr>
-          <w:b/>
-          <w:bCs/>
+        <w:t xml:space="preserve">, </w:t>
+      </w:r>
+      <w:r>
+        <w:rPr>
+          <w:lang w:val="en-GB"/>
+        </w:rPr>
+        <w:t>the derivative becomes close to zero.</w:t>
+      </w:r>
+    </w:p>
+    <w:p>
+      <w:pPr>
+        <w:pStyle w:val="Prrafodelista"/>
+        <w:tabs>
+          <w:tab w:val="left" w:pos="3420"/>
+        </w:tabs>
+        <w:rPr>
+          <w:lang w:val="en-GB"/>
+        </w:rPr>
+      </w:pPr>
+      <w:r>
+        <w:rPr>
+          <w:lang w:val="en-GB"/>
+        </w:rPr>
+        <w:t xml:space="preserve">Working </w:t>
+      </w:r>
+      <w:r>
+        <w:rPr>
+          <w:lang w:val="en-GB"/>
+        </w:rPr>
+        <w:t xml:space="preserve">with only a few layers is not important, but when more layers are added </w:t>
+      </w:r>
+      <w:r>
+        <w:rPr>
+          <w:lang w:val="en-GB"/>
+        </w:rPr>
+        <w:t>it can cause the gradient to be too small for training to work effectively.</w:t>
+      </w:r>
+      <w:r>
+        <w:rPr>
           <w:lang w:val="en-GB"/>
         </w:rPr>
         <w:t xml:space="preserve"> </w:t>
@@ -1480,57 +1920,279 @@
         <w:rPr>
           <w:lang w:val="en-GB"/>
         </w:rPr>
-        <w:t>(blue)</w:t>
-      </w:r>
-      <w:r>
-        <w:rPr>
-          <w:lang w:val="en-GB"/>
-        </w:rPr>
-        <w:t xml:space="preserve"> was very popular but when you do gradient descent-based learning you can get the learning process stuck even if your output is incorrect. </w:t>
-      </w:r>
-    </w:p>
-    <w:p>
-      <w:pPr>
-        <w:pStyle w:val="Prrafodelista"/>
-        <w:tabs>
-          <w:tab w:val="left" w:pos="3420"/>
-        </w:tabs>
-        <w:rPr>
-          <w:b/>
-          <w:bCs/>
-          <w:lang w:val="en-GB"/>
-        </w:rPr>
-      </w:pPr>
-      <w:r>
-        <w:rPr>
-          <w:b/>
-          <w:bCs/>
-          <w:lang w:val="en-GB"/>
-        </w:rPr>
-        <w:t xml:space="preserve">Rectified linear, </w:t>
-      </w:r>
-      <w:r>
-        <w:rPr>
-          <w:lang w:val="en-GB"/>
-        </w:rPr>
-        <w:t>in the code is fast and it has better convergence properties.</w:t>
-      </w:r>
-      <w:r>
-        <w:rPr>
-          <w:b/>
-          <w:bCs/>
-          <w:lang w:val="en-GB"/>
-        </w:rPr>
-        <w:t xml:space="preserve"> </w:t>
-      </w:r>
-    </w:p>
-    <w:p>
-      <w:pPr>
-        <w:pStyle w:val="Prrafodelista"/>
-        <w:tabs>
-          <w:tab w:val="left" w:pos="3420"/>
-        </w:tabs>
-        <w:rPr>
+        <w:t>A small gradient means that the weights and biases of the initial layers will not be updated effectively with each training session</w:t>
+      </w:r>
+      <w:r>
+        <w:rPr>
+          <w:lang w:val="en-GB"/>
+        </w:rPr>
+        <w:t>.</w:t>
+      </w:r>
+    </w:p>
+    <w:p>
+      <w:pPr>
+        <w:pStyle w:val="Prrafodelista"/>
+        <w:tabs>
+          <w:tab w:val="left" w:pos="3420"/>
+        </w:tabs>
+        <w:rPr>
+          <w:lang w:val="en-GB"/>
+        </w:rPr>
+      </w:pPr>
+    </w:p>
+    <w:p>
+      <w:pPr>
+        <w:pStyle w:val="Prrafodelista"/>
+        <w:tabs>
+          <w:tab w:val="left" w:pos="3420"/>
+        </w:tabs>
+        <w:rPr>
+          <w:lang w:val="en-GB"/>
+        </w:rPr>
+      </w:pPr>
+      <w:r>
+        <w:rPr>
+          <w:lang w:val="en-GB"/>
+        </w:rPr>
+        <w:t xml:space="preserve">Solutions:  </w:t>
+      </w:r>
+    </w:p>
+    <w:p>
+      <w:pPr>
+        <w:pStyle w:val="Prrafodelista"/>
+        <w:numPr>
+          <w:ilvl w:val="0"/>
+          <w:numId w:val="5"/>
+        </w:numPr>
+        <w:tabs>
+          <w:tab w:val="left" w:pos="3420"/>
+        </w:tabs>
+        <w:rPr>
+          <w:lang w:val="en-GB"/>
+        </w:rPr>
+      </w:pPr>
+      <w:r>
+        <w:rPr>
+          <w:b/>
+          <w:bCs/>
+          <w:lang w:val="en-GB"/>
+        </w:rPr>
+        <w:t>O</w:t>
+      </w:r>
+      <w:r>
+        <w:rPr>
+          <w:b/>
+          <w:bCs/>
+          <w:lang w:val="en-GB"/>
+        </w:rPr>
+        <w:t>ther activation functions</w:t>
+      </w:r>
+      <w:r>
+        <w:rPr>
+          <w:lang w:val="en-GB"/>
+        </w:rPr>
+        <w:t xml:space="preserve">, such as </w:t>
+      </w:r>
+      <w:proofErr w:type="spellStart"/>
+      <w:r>
+        <w:rPr>
+          <w:lang w:val="en-GB"/>
+        </w:rPr>
+        <w:t>ReLU</w:t>
+      </w:r>
+      <w:proofErr w:type="spellEnd"/>
+      <w:r>
+        <w:rPr>
+          <w:lang w:val="en-GB"/>
+        </w:rPr>
+        <w:t>, which doesn’t cause a small derivative.</w:t>
+      </w:r>
+    </w:p>
+    <w:p>
+      <w:pPr>
+        <w:pStyle w:val="Prrafodelista"/>
+        <w:numPr>
+          <w:ilvl w:val="0"/>
+          <w:numId w:val="5"/>
+        </w:numPr>
+        <w:tabs>
+          <w:tab w:val="left" w:pos="3420"/>
+        </w:tabs>
+        <w:rPr>
+          <w:lang w:val="en-GB"/>
+        </w:rPr>
+      </w:pPr>
+      <w:r>
+        <w:rPr>
+          <w:b/>
+          <w:bCs/>
+          <w:lang w:val="en-GB"/>
+        </w:rPr>
+        <w:t>Residual networks</w:t>
+      </w:r>
+      <w:r>
+        <w:rPr>
+          <w:lang w:val="en-GB"/>
+        </w:rPr>
+        <w:t xml:space="preserve"> are another solution, as they provide residual connections straight to earlier layers</w:t>
+      </w:r>
+      <w:r>
+        <w:rPr>
+          <w:lang w:val="en-GB"/>
+        </w:rPr>
+        <w:t xml:space="preserve">. </w:t>
+      </w:r>
+    </w:p>
+    <w:p>
+      <w:pPr>
+        <w:pStyle w:val="Prrafodelista"/>
+        <w:numPr>
+          <w:ilvl w:val="0"/>
+          <w:numId w:val="5"/>
+        </w:numPr>
+        <w:tabs>
+          <w:tab w:val="left" w:pos="3420"/>
+        </w:tabs>
+        <w:rPr>
+          <w:lang w:val="en-GB"/>
+        </w:rPr>
+      </w:pPr>
+      <w:r>
+        <w:rPr>
+          <w:lang w:val="en-GB"/>
+        </w:rPr>
+        <w:t>Finally</w:t>
+      </w:r>
+      <w:r>
+        <w:rPr>
+          <w:b/>
+          <w:bCs/>
+          <w:lang w:val="en-GB"/>
+        </w:rPr>
+        <w:t>, batch normalization</w:t>
+      </w:r>
+      <w:r>
+        <w:rPr>
+          <w:lang w:val="en-GB"/>
+        </w:rPr>
+        <w:t xml:space="preserve"> layers can also resolve the issue.</w:t>
+      </w:r>
+      <w:r>
+        <w:rPr>
+          <w:lang w:val="en-GB"/>
+        </w:rPr>
+        <w:t xml:space="preserve"> R</w:t>
+      </w:r>
+      <w:r>
+        <w:rPr>
+          <w:lang w:val="en-GB"/>
+        </w:rPr>
+        <w:t>educes this problem by simply normalizing the input so |x| doesn’t reach the outer edges of the sigmoid function</w:t>
+      </w:r>
+      <w:r>
+        <w:rPr>
+          <w:lang w:val="en-GB"/>
+        </w:rPr>
+        <w:t xml:space="preserve">. </w:t>
+      </w:r>
+    </w:p>
+    <w:p>
+      <w:pPr>
+        <w:tabs>
+          <w:tab w:val="left" w:pos="3420"/>
+        </w:tabs>
+        <w:rPr>
+          <w:lang w:val="en-GB"/>
+        </w:rPr>
+      </w:pPr>
+    </w:p>
+    <w:p>
+      <w:pPr>
+        <w:pStyle w:val="Prrafodelista"/>
+        <w:tabs>
+          <w:tab w:val="left" w:pos="3420"/>
+        </w:tabs>
+        <w:rPr>
+          <w:lang w:val="en-GB"/>
+        </w:rPr>
+      </w:pPr>
+      <w:r>
+        <w:rPr>
+          <w:rStyle w:val="Textoennegrita"/>
+          <w:lang w:val="en-GB"/>
+        </w:rPr>
+        <w:t>*</w:t>
+      </w:r>
+      <w:r>
+        <w:rPr>
+          <w:rStyle w:val="Textoennegrita"/>
+          <w:lang w:val="en-GB"/>
+        </w:rPr>
+        <w:t>Zero-</w:t>
+      </w:r>
+      <w:proofErr w:type="spellStart"/>
+      <w:r>
+        <w:rPr>
+          <w:rStyle w:val="Textoennegrita"/>
+          <w:lang w:val="en-GB"/>
+        </w:rPr>
+        <w:t>Centered</w:t>
+      </w:r>
+      <w:proofErr w:type="spellEnd"/>
+      <w:r>
+        <w:rPr>
+          <w:rStyle w:val="Textoennegrita"/>
+          <w:lang w:val="en-GB"/>
+        </w:rPr>
+        <w:t xml:space="preserve">: </w:t>
+      </w:r>
+      <w:r>
+        <w:rPr>
+          <w:lang w:val="en-GB"/>
+        </w:rPr>
+        <w:t>The output</w:t>
+      </w:r>
+      <w:r>
+        <w:rPr>
+          <w:lang w:val="en-GB"/>
+        </w:rPr>
+        <w:t xml:space="preserve"> of the activation function should be symmetrical at zero so that the gradients do not shift </w:t>
+      </w:r>
+      <w:r>
+        <w:rPr>
+          <w:lang w:val="en-GB"/>
+        </w:rPr>
+        <w:t>in</w:t>
+      </w:r>
+      <w:r>
+        <w:rPr>
+          <w:lang w:val="en-GB"/>
+        </w:rPr>
+        <w:t xml:space="preserve"> a particular direction.</w:t>
+      </w:r>
+    </w:p>
+    <w:p>
+      <w:pPr>
+        <w:pStyle w:val="Prrafodelista"/>
+        <w:tabs>
+          <w:tab w:val="left" w:pos="3420"/>
+        </w:tabs>
+        <w:rPr>
+          <w:b/>
+          <w:bCs/>
+          <w:lang w:val="en-GB"/>
+        </w:rPr>
+      </w:pPr>
+    </w:p>
+    <w:p>
+      <w:pPr>
+        <w:pStyle w:val="Prrafodelista"/>
+        <w:tabs>
+          <w:tab w:val="left" w:pos="3420"/>
+        </w:tabs>
+        <w:rPr>
+          <w:b/>
+          <w:bCs/>
           <w:lang w:val="en-GB"/>
         </w:rPr>
       </w:pPr>
@@ -1593,7 +2255,43 @@
         <w:rPr>
           <w:lang w:val="en-GB"/>
         </w:rPr>
-        <w:t xml:space="preserve">: We have a training set of n examples so that is a pair of inputs and the associated target value, that is called labelled training. In </w:t>
+        <w:t xml:space="preserve">: We have a training set of n </w:t>
+      </w:r>
+      <w:r>
+        <w:rPr>
+          <w:lang w:val="en-GB"/>
+        </w:rPr>
+        <w:t>examples,</w:t>
+      </w:r>
+      <w:r>
+        <w:rPr>
+          <w:lang w:val="en-GB"/>
+        </w:rPr>
+        <w:t xml:space="preserve"> so </w:t>
+      </w:r>
+      <w:r>
+        <w:rPr>
+          <w:lang w:val="en-GB"/>
+        </w:rPr>
+        <w:t>which</w:t>
+      </w:r>
+      <w:r>
+        <w:rPr>
+          <w:lang w:val="en-GB"/>
+        </w:rPr>
+        <w:t xml:space="preserve"> is a pair of inputs and the associated target value, </w:t>
+      </w:r>
+      <w:r>
+        <w:rPr>
+          <w:lang w:val="en-GB"/>
+        </w:rPr>
+        <w:t>which</w:t>
+      </w:r>
+      <w:r>
+        <w:rPr>
+          <w:lang w:val="en-GB"/>
+        </w:rPr>
+        <w:t xml:space="preserve"> is called labelled training. In </w:t>
       </w:r>
       <w:r>
         <w:rPr>
@@ -1602,6 +2300,14 @@
           <w:lang w:val="en-GB"/>
         </w:rPr>
         <w:t>unsupervised learning</w:t>
+      </w:r>
+      <w:r>
+        <w:rPr>
+          <w:b/>
+          <w:bCs/>
+          <w:lang w:val="en-GB"/>
+        </w:rPr>
+        <w:t>,</w:t>
       </w:r>
       <w:r>
         <w:rPr>
@@ -1657,7 +2363,7 @@
                     <pic:cNvPicPr/>
                   </pic:nvPicPr>
                   <pic:blipFill>
-                    <a:blip r:embed="rId13">
+                    <a:blip r:embed="rId14">
                       <a:extLst>
                         <a:ext uri="{28A0092B-C50C-407E-A947-70E740481C1C}">
                           <a14:useLocalDpi xmlns:a14="http://schemas.microsoft.com/office/drawing/2010/main" val="0"/>
@@ -1770,6 +2476,92 @@
           <w:lang w:val="en-GB"/>
         </w:rPr>
       </w:pPr>
+    </w:p>
+    <w:p>
+      <w:pPr>
+        <w:pStyle w:val="Prrafodelista"/>
+        <w:tabs>
+          <w:tab w:val="left" w:pos="3420"/>
+        </w:tabs>
+        <w:rPr>
+          <w:lang w:val="en-GB"/>
+        </w:rPr>
+      </w:pPr>
+    </w:p>
+    <w:p>
+      <w:pPr>
+        <w:pStyle w:val="Prrafodelista"/>
+        <w:tabs>
+          <w:tab w:val="left" w:pos="3420"/>
+        </w:tabs>
+        <w:rPr>
+          <w:lang w:val="en-GB"/>
+        </w:rPr>
+      </w:pPr>
+      <w:r>
+        <w:rPr>
+          <w:b/>
+          <w:bCs/>
+          <w:lang w:val="en-GB"/>
+        </w:rPr>
+        <w:t xml:space="preserve">*** </w:t>
+      </w:r>
+      <w:r>
+        <w:rPr>
+          <w:lang w:val="en-GB"/>
+        </w:rPr>
+        <w:t>SGD randomly picks one data point from the whole data set at each iteration to reduce the computations enormously.</w:t>
+      </w:r>
+      <w:r>
+        <w:rPr>
+          <w:lang w:val="en-GB"/>
+        </w:rPr>
+        <w:t xml:space="preserve"> </w:t>
+      </w:r>
+      <w:r>
+        <w:rPr>
+          <w:lang w:val="en-GB"/>
+        </w:rPr>
+        <w:t xml:space="preserve">It is also common to sample a small number of data points instead of just one point at each step and that is called “mini-batch” gradient descent. </w:t>
+      </w:r>
+      <w:r>
+        <w:rPr>
+          <w:lang w:val="en-GB"/>
+        </w:rPr>
+        <w:t>Mini batch</w:t>
+      </w:r>
+      <w:r>
+        <w:rPr>
+          <w:lang w:val="en-GB"/>
+        </w:rPr>
+        <w:t xml:space="preserve"> tries to strike a balance between the goodness of gradient descent and </w:t>
+      </w:r>
+      <w:r>
+        <w:rPr>
+          <w:lang w:val="en-GB"/>
+        </w:rPr>
+        <w:t xml:space="preserve">the </w:t>
+      </w:r>
+      <w:r>
+        <w:rPr>
+          <w:lang w:val="en-GB"/>
+        </w:rPr>
+        <w:t>speed of SGD.</w:t>
+      </w:r>
+      <w:r>
+        <w:rPr>
+          <w:lang w:val="en-GB"/>
+        </w:rPr>
+        <w:t xml:space="preserve"> </w:t>
+      </w:r>
+      <w:r>
+        <w:rPr>
+          <w:b/>
+          <w:bCs/>
+          <w:lang w:val="en-GB"/>
+        </w:rPr>
+        <w:t>***</w:t>
+      </w:r>
     </w:p>
     <w:p>
       <w:pPr>
@@ -1917,7 +2709,7 @@
                     <pic:cNvPicPr/>
                   </pic:nvPicPr>
                   <pic:blipFill rotWithShape="1">
-                    <a:blip r:embed="rId14" cstate="print">
+                    <a:blip r:embed="rId15" cstate="print">
                       <a:extLst>
                         <a:ext uri="{28A0092B-C50C-407E-A947-70E740481C1C}">
                           <a14:useLocalDpi xmlns:a14="http://schemas.microsoft.com/office/drawing/2010/main" val="0"/>
@@ -1991,7 +2783,31 @@
         <w:rPr>
           <w:lang w:val="en-GB"/>
         </w:rPr>
-        <w:t xml:space="preserve">, each one with their owns </w:t>
+        <w:t xml:space="preserve">, each one with </w:t>
+      </w:r>
+      <w:r>
+        <w:rPr>
+          <w:lang w:val="en-GB"/>
+        </w:rPr>
+        <w:t>its</w:t>
+      </w:r>
+      <w:r>
+        <w:rPr>
+          <w:lang w:val="en-GB"/>
+        </w:rPr>
+        <w:t xml:space="preserve"> </w:t>
+      </w:r>
+      <w:r>
+        <w:rPr>
+          <w:lang w:val="en-GB"/>
+        </w:rPr>
+        <w:t>own</w:t>
+      </w:r>
+      <w:r>
+        <w:rPr>
+          <w:lang w:val="en-GB"/>
+        </w:rPr>
+        <w:t xml:space="preserve"> </w:t>
       </w:r>
       <w:r>
         <w:rPr>
@@ -2007,7 +2823,6 @@
         </w:rPr>
         <w:t xml:space="preserve">, and they are both </w:t>
       </w:r>
-      <w:proofErr w:type="spellStart"/>
       <w:r>
         <w:rPr>
           <w:b/>
@@ -2016,7 +2831,6 @@
         </w:rPr>
         <w:t>relu</w:t>
       </w:r>
-      <w:proofErr w:type="spellEnd"/>
       <w:r>
         <w:rPr>
           <w:lang w:val="en-GB"/>
@@ -2040,16 +2854,14 @@
         </w:rPr>
         <w:t xml:space="preserve">Finally, </w:t>
       </w:r>
-      <w:proofErr w:type="spellStart"/>
-      <w:r>
-        <w:rPr>
-          <w:b/>
-          <w:bCs/>
-          <w:lang w:val="en-GB"/>
-        </w:rPr>
-        <w:t>softmax</w:t>
-      </w:r>
-      <w:proofErr w:type="spellEnd"/>
+      <w:r>
+        <w:rPr>
+          <w:b/>
+          <w:bCs/>
+          <w:lang w:val="en-GB"/>
+        </w:rPr>
+        <w:t>SoftMax</w:t>
+      </w:r>
       <w:r>
         <w:rPr>
           <w:lang w:val="en-GB"/>
@@ -2313,7 +3125,7 @@
                     <pic:cNvPicPr/>
                   </pic:nvPicPr>
                   <pic:blipFill>
-                    <a:blip r:embed="rId15">
+                    <a:blip r:embed="rId16">
                       <a:extLst>
                         <a:ext uri="{28A0092B-C50C-407E-A947-70E740481C1C}">
                           <a14:useLocalDpi xmlns:a14="http://schemas.microsoft.com/office/drawing/2010/main" val="0"/>
@@ -2479,7 +3291,7 @@
                     <pic:cNvPicPr/>
                   </pic:nvPicPr>
                   <pic:blipFill>
-                    <a:blip r:embed="rId16">
+                    <a:blip r:embed="rId17">
                       <a:extLst>
                         <a:ext uri="{28A0092B-C50C-407E-A947-70E740481C1C}">
                           <a14:useLocalDpi xmlns:a14="http://schemas.microsoft.com/office/drawing/2010/main" val="0"/>
@@ -2644,7 +3456,7 @@
                     <pic:cNvPicPr/>
                   </pic:nvPicPr>
                   <pic:blipFill>
-                    <a:blip r:embed="rId17" cstate="print">
+                    <a:blip r:embed="rId18" cstate="print">
                       <a:extLst>
                         <a:ext uri="{28A0092B-C50C-407E-A947-70E740481C1C}">
                           <a14:useLocalDpi xmlns:a14="http://schemas.microsoft.com/office/drawing/2010/main" val="0"/>
@@ -2819,7 +3631,7 @@
                     <pic:cNvPicPr/>
                   </pic:nvPicPr>
                   <pic:blipFill>
-                    <a:blip r:embed="rId18" cstate="print">
+                    <a:blip r:embed="rId19" cstate="print">
                       <a:extLst>
                         <a:ext uri="{28A0092B-C50C-407E-A947-70E740481C1C}">
                           <a14:useLocalDpi xmlns:a14="http://schemas.microsoft.com/office/drawing/2010/main" val="0"/>
@@ -2997,7 +3809,7 @@
                     <pic:cNvPicPr/>
                   </pic:nvPicPr>
                   <pic:blipFill>
-                    <a:blip r:embed="rId19" cstate="print">
+                    <a:blip r:embed="rId20" cstate="print">
                       <a:extLst>
                         <a:ext uri="{28A0092B-C50C-407E-A947-70E740481C1C}">
                           <a14:useLocalDpi xmlns:a14="http://schemas.microsoft.com/office/drawing/2010/main" val="0"/>
@@ -3137,7 +3949,7 @@
                     <pic:cNvPicPr/>
                   </pic:nvPicPr>
                   <pic:blipFill>
-                    <a:blip r:embed="rId20">
+                    <a:blip r:embed="rId21">
                       <a:extLst>
                         <a:ext uri="{28A0092B-C50C-407E-A947-70E740481C1C}">
                           <a14:useLocalDpi xmlns:a14="http://schemas.microsoft.com/office/drawing/2010/main" val="0"/>
@@ -3174,6 +3986,32 @@
           <w:lang w:val="en-GB"/>
         </w:rPr>
       </w:pPr>
+      <w:r>
+        <w:rPr>
+          <w:b/>
+          <w:bCs/>
+          <w:lang w:val="en-GB"/>
+        </w:rPr>
+        <w:t>Why negative log-likelihood is used?</w:t>
+      </w:r>
+      <w:r>
+        <w:rPr>
+          <w:lang w:val="en-GB"/>
+        </w:rPr>
+        <w:t xml:space="preserve"> The</w:t>
+      </w:r>
+      <w:r>
+        <w:rPr>
+          <w:lang w:val="en-GB"/>
+        </w:rPr>
+        <w:t xml:space="preserve"> derivative of a positive function is 0 exactly where the derivative of its logarithm is 0, and the log of that function has a much simpler derivative</w:t>
+      </w:r>
+      <w:r>
+        <w:rPr>
+          <w:lang w:val="en-GB"/>
+        </w:rPr>
+        <w:t xml:space="preserve">. </w:t>
+      </w:r>
     </w:p>
     <w:p>
       <w:pPr>
@@ -3222,7 +4060,7 @@
                     <pic:cNvPicPr/>
                   </pic:nvPicPr>
                   <pic:blipFill>
-                    <a:blip r:embed="rId21" cstate="print">
+                    <a:blip r:embed="rId22" cstate="print">
                       <a:extLst>
                         <a:ext uri="{28A0092B-C50C-407E-A947-70E740481C1C}">
                           <a14:useLocalDpi xmlns:a14="http://schemas.microsoft.com/office/drawing/2010/main" val="0"/>
@@ -3382,6 +4220,17 @@
           <w:lang w:val="en-GB"/>
         </w:rPr>
       </w:pPr>
+    </w:p>
+    <w:p>
+      <w:pPr>
+        <w:pStyle w:val="Prrafodelista"/>
+        <w:tabs>
+          <w:tab w:val="left" w:pos="3420"/>
+        </w:tabs>
+        <w:rPr>
+          <w:lang w:val="en-GB"/>
+        </w:rPr>
+      </w:pPr>
       <w:r>
         <w:rPr>
           <w:noProof/>
@@ -3411,7 +4260,7 @@
                     <pic:cNvPicPr/>
                   </pic:nvPicPr>
                   <pic:blipFill>
-                    <a:blip r:embed="rId22">
+                    <a:blip r:embed="rId23">
                       <a:extLst>
                         <a:ext uri="{28A0092B-C50C-407E-A947-70E740481C1C}">
                           <a14:useLocalDpi xmlns:a14="http://schemas.microsoft.com/office/drawing/2010/main" val="0"/>
@@ -3611,7 +4460,7 @@
                     <pic:cNvPicPr/>
                   </pic:nvPicPr>
                   <pic:blipFill>
-                    <a:blip r:embed="rId23">
+                    <a:blip r:embed="rId24">
                       <a:extLst>
                         <a:ext uri="{28A0092B-C50C-407E-A947-70E740481C1C}">
                           <a14:useLocalDpi xmlns:a14="http://schemas.microsoft.com/office/drawing/2010/main" val="0"/>
@@ -3772,7 +4621,7 @@
                     <pic:cNvPicPr/>
                   </pic:nvPicPr>
                   <pic:blipFill>
-                    <a:blip r:embed="rId24">
+                    <a:blip r:embed="rId25">
                       <a:extLst>
                         <a:ext uri="{28A0092B-C50C-407E-A947-70E740481C1C}">
                           <a14:useLocalDpi xmlns:a14="http://schemas.microsoft.com/office/drawing/2010/main" val="0"/>
@@ -3903,60 +4752,6 @@
           <w:lang w:val="en-GB"/>
         </w:rPr>
       </w:pPr>
-    </w:p>
-    <w:p>
-      <w:pPr>
-        <w:tabs>
-          <w:tab w:val="left" w:pos="3420"/>
-        </w:tabs>
-        <w:rPr>
-          <w:lang w:val="en-GB"/>
-        </w:rPr>
-      </w:pPr>
-    </w:p>
-    <w:p>
-      <w:pPr>
-        <w:pStyle w:val="Prrafodelista"/>
-        <w:tabs>
-          <w:tab w:val="left" w:pos="3420"/>
-        </w:tabs>
-        <w:rPr>
-          <w:lang w:val="en-GB"/>
-        </w:rPr>
-      </w:pPr>
-    </w:p>
-    <w:p>
-      <w:pPr>
-        <w:pStyle w:val="Prrafodelista"/>
-        <w:tabs>
-          <w:tab w:val="left" w:pos="3420"/>
-        </w:tabs>
-        <w:rPr>
-          <w:lang w:val="en-GB"/>
-        </w:rPr>
-      </w:pPr>
-    </w:p>
-    <w:p>
-      <w:pPr>
-        <w:pStyle w:val="Prrafodelista"/>
-        <w:tabs>
-          <w:tab w:val="left" w:pos="3420"/>
-        </w:tabs>
-        <w:rPr>
-          <w:lang w:val="en-GB"/>
-        </w:rPr>
-      </w:pPr>
-    </w:p>
-    <w:p>
-      <w:pPr>
-        <w:pStyle w:val="Prrafodelista"/>
-        <w:tabs>
-          <w:tab w:val="left" w:pos="3420"/>
-        </w:tabs>
-        <w:rPr>
-          <w:lang w:val="en-GB"/>
-        </w:rPr>
-      </w:pPr>
       <w:r>
         <w:rPr>
           <w:b/>
@@ -3988,7 +4783,7 @@
                     <pic:cNvPicPr/>
                   </pic:nvPicPr>
                   <pic:blipFill>
-                    <a:blip r:embed="rId25" cstate="print">
+                    <a:blip r:embed="rId26" cstate="print">
                       <a:extLst>
                         <a:ext uri="{28A0092B-C50C-407E-A947-70E740481C1C}">
                           <a14:useLocalDpi xmlns:a14="http://schemas.microsoft.com/office/drawing/2010/main" val="0"/>
@@ -4178,21 +4973,7 @@
         <w:rPr>
           <w:lang w:val="en-GB"/>
         </w:rPr>
-        <w:t xml:space="preserve"> store a lot of things in memory, and this is usually a problem if we have like recurrent NN which can </w:t>
-      </w:r>
-      <w:proofErr w:type="gramStart"/>
-      <w:r>
-        <w:rPr>
-          <w:lang w:val="en-GB"/>
-        </w:rPr>
-        <w:t>actually be</w:t>
-      </w:r>
-      <w:proofErr w:type="gramEnd"/>
-      <w:r>
-        <w:rPr>
-          <w:lang w:val="en-GB"/>
-        </w:rPr>
-        <w:t xml:space="preserve"> a little bit </w:t>
+        <w:t xml:space="preserve"> store a lot of things in memory, and this is usually a problem if we have like recurrent NN which can actually be a little bit </w:t>
       </w:r>
       <w:r>
         <w:rPr>
@@ -4206,6 +4987,72 @@
         </w:rPr>
         <w:t xml:space="preserve">. </w:t>
       </w:r>
+    </w:p>
+    <w:p>
+      <w:pPr>
+        <w:pStyle w:val="Prrafodelista"/>
+        <w:tabs>
+          <w:tab w:val="left" w:pos="3420"/>
+        </w:tabs>
+        <w:rPr>
+          <w:lang w:val="en-GB"/>
+        </w:rPr>
+      </w:pPr>
+    </w:p>
+    <w:p>
+      <w:pPr>
+        <w:pStyle w:val="Prrafodelista"/>
+        <w:tabs>
+          <w:tab w:val="left" w:pos="3420"/>
+        </w:tabs>
+        <w:rPr>
+          <w:lang w:val="en-GB"/>
+        </w:rPr>
+      </w:pPr>
+    </w:p>
+    <w:p>
+      <w:pPr>
+        <w:pStyle w:val="Prrafodelista"/>
+        <w:tabs>
+          <w:tab w:val="left" w:pos="3420"/>
+        </w:tabs>
+        <w:rPr>
+          <w:lang w:val="en-GB"/>
+        </w:rPr>
+      </w:pPr>
+    </w:p>
+    <w:p>
+      <w:pPr>
+        <w:pStyle w:val="Prrafodelista"/>
+        <w:tabs>
+          <w:tab w:val="left" w:pos="3420"/>
+        </w:tabs>
+        <w:rPr>
+          <w:lang w:val="en-GB"/>
+        </w:rPr>
+      </w:pPr>
+    </w:p>
+    <w:p>
+      <w:pPr>
+        <w:pStyle w:val="Prrafodelista"/>
+        <w:tabs>
+          <w:tab w:val="left" w:pos="3420"/>
+        </w:tabs>
+        <w:rPr>
+          <w:lang w:val="en-GB"/>
+        </w:rPr>
+      </w:pPr>
+    </w:p>
+    <w:p>
+      <w:pPr>
+        <w:pStyle w:val="Prrafodelista"/>
+        <w:tabs>
+          <w:tab w:val="left" w:pos="3420"/>
+        </w:tabs>
+        <w:rPr>
+          <w:lang w:val="en-GB"/>
+        </w:rPr>
+      </w:pPr>
     </w:p>
     <w:p>
       <w:pPr>
@@ -4380,7 +5227,7 @@
                     <pic:cNvPicPr/>
                   </pic:nvPicPr>
                   <pic:blipFill>
-                    <a:blip r:embed="rId26">
+                    <a:blip r:embed="rId27">
                       <a:extLst>
                         <a:ext uri="{28A0092B-C50C-407E-A947-70E740481C1C}">
                           <a14:useLocalDpi xmlns:a14="http://schemas.microsoft.com/office/drawing/2010/main" val="0"/>
@@ -4469,7 +5316,7 @@
                     <pic:cNvPicPr/>
                   </pic:nvPicPr>
                   <pic:blipFill>
-                    <a:blip r:embed="rId27">
+                    <a:blip r:embed="rId28">
                       <a:extLst>
                         <a:ext uri="{28A0092B-C50C-407E-A947-70E740481C1C}">
                           <a14:useLocalDpi xmlns:a14="http://schemas.microsoft.com/office/drawing/2010/main" val="0"/>
@@ -4656,7 +5503,7 @@
                     <pic:cNvPicPr/>
                   </pic:nvPicPr>
                   <pic:blipFill>
-                    <a:blip r:embed="rId28">
+                    <a:blip r:embed="rId29">
                       <a:extLst>
                         <a:ext uri="{28A0092B-C50C-407E-A947-70E740481C1C}">
                           <a14:useLocalDpi xmlns:a14="http://schemas.microsoft.com/office/drawing/2010/main" val="0"/>
@@ -4717,7 +5564,7 @@
                     <pic:cNvPicPr/>
                   </pic:nvPicPr>
                   <pic:blipFill>
-                    <a:blip r:embed="rId29">
+                    <a:blip r:embed="rId30">
                       <a:extLst>
                         <a:ext uri="{28A0092B-C50C-407E-A947-70E740481C1C}">
                           <a14:useLocalDpi xmlns:a14="http://schemas.microsoft.com/office/drawing/2010/main" val="0"/>
@@ -4800,21 +5647,7 @@
         <w:rPr>
           <w:lang w:val="en-GB"/>
         </w:rPr>
-        <w:t xml:space="preserve">have a tendency that goes </w:t>
-      </w:r>
-      <w:proofErr w:type="gramStart"/>
-      <w:r>
-        <w:rPr>
-          <w:lang w:val="en-GB"/>
-        </w:rPr>
-        <w:t>really far</w:t>
-      </w:r>
-      <w:proofErr w:type="gramEnd"/>
-      <w:r>
-        <w:rPr>
-          <w:lang w:val="en-GB"/>
-        </w:rPr>
-        <w:t xml:space="preserve"> of the minimum overshooting our target. </w:t>
+        <w:t xml:space="preserve">have a tendency that goes really far of the minimum overshooting our target. </w:t>
       </w:r>
     </w:p>
     <w:p>
@@ -4855,7 +5688,7 @@
                     <pic:cNvPicPr/>
                   </pic:nvPicPr>
                   <pic:blipFill>
-                    <a:blip r:embed="rId30">
+                    <a:blip r:embed="rId31">
                       <a:extLst>
                         <a:ext uri="{28A0092B-C50C-407E-A947-70E740481C1C}">
                           <a14:useLocalDpi xmlns:a14="http://schemas.microsoft.com/office/drawing/2010/main" val="0"/>
@@ -4927,7 +5760,19 @@
         <w:rPr>
           <w:lang w:val="en-GB"/>
         </w:rPr>
-        <w:t xml:space="preserve">This method is very computationally intensive because the inverse matrix must be calculated. But it can give you a good intuition in which step size to use. </w:t>
+        <w:t xml:space="preserve">This method is very computationally intensive because the inverse matrix must be calculated. But it can give you a good intuition </w:t>
+      </w:r>
+      <w:r>
+        <w:rPr>
+          <w:lang w:val="en-GB"/>
+        </w:rPr>
+        <w:t>about</w:t>
+      </w:r>
+      <w:r>
+        <w:rPr>
+          <w:lang w:val="en-GB"/>
+        </w:rPr>
+        <w:t xml:space="preserve"> which step size to use. </w:t>
       </w:r>
     </w:p>
     <w:p>
@@ -4978,7 +5823,7 @@
                     <pic:cNvPicPr/>
                   </pic:nvPicPr>
                   <pic:blipFill>
-                    <a:blip r:embed="rId31">
+                    <a:blip r:embed="rId32">
                       <a:extLst>
                         <a:ext uri="{28A0092B-C50C-407E-A947-70E740481C1C}">
                           <a14:useLocalDpi xmlns:a14="http://schemas.microsoft.com/office/drawing/2010/main" val="0"/>
@@ -5024,7 +5869,19 @@
         <w:rPr>
           <w:lang w:val="en-GB"/>
         </w:rPr>
-        <w:t xml:space="preserve">This m parameter remembers where the gradients where in the previous step and then you only modify this by having this alpha in front </w:t>
+        <w:t xml:space="preserve">This m parameter remembers where the gradients </w:t>
+      </w:r>
+      <w:r>
+        <w:rPr>
+          <w:lang w:val="en-GB"/>
+        </w:rPr>
+        <w:t>were</w:t>
+      </w:r>
+      <w:r>
+        <w:rPr>
+          <w:lang w:val="en-GB"/>
+        </w:rPr>
+        <w:t xml:space="preserve"> in the previous step and then you only modify this by having this alpha in front </w:t>
       </w:r>
       <w:r>
         <w:rPr>
@@ -5106,7 +5963,7 @@
                     <pic:cNvPicPr/>
                   </pic:nvPicPr>
                   <pic:blipFill>
-                    <a:blip r:embed="rId32" cstate="print">
+                    <a:blip r:embed="rId33" cstate="print">
                       <a:extLst>
                         <a:ext uri="{28A0092B-C50C-407E-A947-70E740481C1C}">
                           <a14:useLocalDpi xmlns:a14="http://schemas.microsoft.com/office/drawing/2010/main" val="0"/>
@@ -5149,13 +6006,31 @@
         <w:rPr>
           <w:lang w:val="en-GB"/>
         </w:rPr>
-        <w:t>A noisy gradient is something that we get when we have mini-batch-learning</w:t>
-      </w:r>
-      <w:r>
-        <w:rPr>
-          <w:lang w:val="en-GB"/>
-        </w:rPr>
-        <w:t xml:space="preserve">. It looks like is not really good idea but with large systems is very nice. </w:t>
+        <w:t xml:space="preserve">A noisy gradient is something that we get when we have </w:t>
+      </w:r>
+      <w:r>
+        <w:rPr>
+          <w:lang w:val="en-GB"/>
+        </w:rPr>
+        <w:t>mini-batch learning</w:t>
+      </w:r>
+      <w:r>
+        <w:rPr>
+          <w:lang w:val="en-GB"/>
+        </w:rPr>
+        <w:t xml:space="preserve">. It looks like is not </w:t>
+      </w:r>
+      <w:r>
+        <w:rPr>
+          <w:lang w:val="en-GB"/>
+        </w:rPr>
+        <w:t xml:space="preserve">a </w:t>
+      </w:r>
+      <w:r>
+        <w:rPr>
+          <w:lang w:val="en-GB"/>
+        </w:rPr>
+        <w:t xml:space="preserve">really good idea but with large systems is very nice. </w:t>
       </w:r>
     </w:p>
     <w:p>
@@ -5214,7 +6089,7 @@
                     <pic:cNvPicPr/>
                   </pic:nvPicPr>
                   <pic:blipFill>
-                    <a:blip r:embed="rId33">
+                    <a:blip r:embed="rId34">
                       <a:extLst>
                         <a:ext uri="{28A0092B-C50C-407E-A947-70E740481C1C}">
                           <a14:useLocalDpi xmlns:a14="http://schemas.microsoft.com/office/drawing/2010/main" val="0"/>
@@ -5385,6 +6260,7 @@
       </w:pPr>
       <w:r>
         <w:rPr>
+          <w:noProof/>
           <w:lang w:val="en-GB"/>
         </w:rPr>
         <w:drawing>
@@ -5411,7 +6287,7 @@
                     <pic:cNvPicPr/>
                   </pic:nvPicPr>
                   <pic:blipFill>
-                    <a:blip r:embed="rId34">
+                    <a:blip r:embed="rId35">
                       <a:extLst>
                         <a:ext uri="{28A0092B-C50C-407E-A947-70E740481C1C}">
                           <a14:useLocalDpi xmlns:a14="http://schemas.microsoft.com/office/drawing/2010/main" val="0"/>
@@ -5557,6 +6433,7 @@
       </w:pPr>
       <w:r>
         <w:rPr>
+          <w:noProof/>
           <w:lang w:val="en-GB"/>
         </w:rPr>
         <w:drawing>
@@ -5583,7 +6460,7 @@
                     <pic:cNvPicPr/>
                   </pic:nvPicPr>
                   <pic:blipFill>
-                    <a:blip r:embed="rId35">
+                    <a:blip r:embed="rId36">
                       <a:extLst>
                         <a:ext uri="{28A0092B-C50C-407E-A947-70E740481C1C}">
                           <a14:useLocalDpi xmlns:a14="http://schemas.microsoft.com/office/drawing/2010/main" val="0"/>
@@ -5613,21 +6490,7 @@
         <w:rPr>
           <w:lang w:val="en-GB"/>
         </w:rPr>
-        <w:t xml:space="preserve">The step that we take is never going to be larger than alpha. That is a way to kind of control that in all directions we have </w:t>
-      </w:r>
-      <w:proofErr w:type="gramStart"/>
-      <w:r>
-        <w:rPr>
-          <w:lang w:val="en-GB"/>
-        </w:rPr>
-        <w:t>more or less the</w:t>
-      </w:r>
-      <w:proofErr w:type="gramEnd"/>
-      <w:r>
-        <w:rPr>
-          <w:lang w:val="en-GB"/>
-        </w:rPr>
-        <w:t xml:space="preserve"> same step size and we know how big it is and it is easy to know more or less how big the steps need to be. </w:t>
+        <w:t xml:space="preserve">The step that we take is never going to be larger than alpha. That is a way to kind of control that in all directions we have more or less the same step size and we know how big it is and it is easy to know more or less how big the steps need to be. </w:t>
       </w:r>
       <w:r>
         <w:rPr>
@@ -5787,6 +6650,230 @@
     </w:lvl>
   </w:abstractNum>
   <w:abstractNum w:abstractNumId="1" w15:restartNumberingAfterBreak="0">
+    <w:nsid w:val="26513B1A"/>
+    <w:multiLevelType w:val="hybridMultilevel"/>
+    <w:tmpl w:val="31C26D7C"/>
+    <w:lvl w:ilvl="0" w:tplc="3F900564">
+      <w:numFmt w:val="bullet"/>
+      <w:lvlText w:val="-"/>
+      <w:lvlJc w:val="left"/>
+      <w:pPr>
+        <w:ind w:left="1800" w:hanging="360"/>
+      </w:pPr>
+      <w:rPr>
+        <w:rFonts w:ascii="Calibri" w:eastAsiaTheme="minorHAnsi" w:hAnsi="Calibri" w:cs="Calibri" w:hint="default"/>
+      </w:rPr>
+    </w:lvl>
+    <w:lvl w:ilvl="1" w:tplc="08090003" w:tentative="1">
+      <w:start w:val="1"/>
+      <w:numFmt w:val="bullet"/>
+      <w:lvlText w:val="o"/>
+      <w:lvlJc w:val="left"/>
+      <w:pPr>
+        <w:ind w:left="2160" w:hanging="360"/>
+      </w:pPr>
+      <w:rPr>
+        <w:rFonts w:ascii="Courier New" w:hAnsi="Courier New" w:cs="Courier New" w:hint="default"/>
+      </w:rPr>
+    </w:lvl>
+    <w:lvl w:ilvl="2" w:tplc="08090005" w:tentative="1">
+      <w:start w:val="1"/>
+      <w:numFmt w:val="bullet"/>
+      <w:lvlText w:val=""/>
+      <w:lvlJc w:val="left"/>
+      <w:pPr>
+        <w:ind w:left="2880" w:hanging="360"/>
+      </w:pPr>
+      <w:rPr>
+        <w:rFonts w:ascii="Wingdings" w:hAnsi="Wingdings" w:hint="default"/>
+      </w:rPr>
+    </w:lvl>
+    <w:lvl w:ilvl="3" w:tplc="08090001" w:tentative="1">
+      <w:start w:val="1"/>
+      <w:numFmt w:val="bullet"/>
+      <w:lvlText w:val=""/>
+      <w:lvlJc w:val="left"/>
+      <w:pPr>
+        <w:ind w:left="3600" w:hanging="360"/>
+      </w:pPr>
+      <w:rPr>
+        <w:rFonts w:ascii="Symbol" w:hAnsi="Symbol" w:hint="default"/>
+      </w:rPr>
+    </w:lvl>
+    <w:lvl w:ilvl="4" w:tplc="08090003" w:tentative="1">
+      <w:start w:val="1"/>
+      <w:numFmt w:val="bullet"/>
+      <w:lvlText w:val="o"/>
+      <w:lvlJc w:val="left"/>
+      <w:pPr>
+        <w:ind w:left="4320" w:hanging="360"/>
+      </w:pPr>
+      <w:rPr>
+        <w:rFonts w:ascii="Courier New" w:hAnsi="Courier New" w:cs="Courier New" w:hint="default"/>
+      </w:rPr>
+    </w:lvl>
+    <w:lvl w:ilvl="5" w:tplc="08090005" w:tentative="1">
+      <w:start w:val="1"/>
+      <w:numFmt w:val="bullet"/>
+      <w:lvlText w:val=""/>
+      <w:lvlJc w:val="left"/>
+      <w:pPr>
+        <w:ind w:left="5040" w:hanging="360"/>
+      </w:pPr>
+      <w:rPr>
+        <w:rFonts w:ascii="Wingdings" w:hAnsi="Wingdings" w:hint="default"/>
+      </w:rPr>
+    </w:lvl>
+    <w:lvl w:ilvl="6" w:tplc="08090001" w:tentative="1">
+      <w:start w:val="1"/>
+      <w:numFmt w:val="bullet"/>
+      <w:lvlText w:val=""/>
+      <w:lvlJc w:val="left"/>
+      <w:pPr>
+        <w:ind w:left="5760" w:hanging="360"/>
+      </w:pPr>
+      <w:rPr>
+        <w:rFonts w:ascii="Symbol" w:hAnsi="Symbol" w:hint="default"/>
+      </w:rPr>
+    </w:lvl>
+    <w:lvl w:ilvl="7" w:tplc="08090003" w:tentative="1">
+      <w:start w:val="1"/>
+      <w:numFmt w:val="bullet"/>
+      <w:lvlText w:val="o"/>
+      <w:lvlJc w:val="left"/>
+      <w:pPr>
+        <w:ind w:left="6480" w:hanging="360"/>
+      </w:pPr>
+      <w:rPr>
+        <w:rFonts w:ascii="Courier New" w:hAnsi="Courier New" w:cs="Courier New" w:hint="default"/>
+      </w:rPr>
+    </w:lvl>
+    <w:lvl w:ilvl="8" w:tplc="08090005" w:tentative="1">
+      <w:start w:val="1"/>
+      <w:numFmt w:val="bullet"/>
+      <w:lvlText w:val=""/>
+      <w:lvlJc w:val="left"/>
+      <w:pPr>
+        <w:ind w:left="7200" w:hanging="360"/>
+      </w:pPr>
+      <w:rPr>
+        <w:rFonts w:ascii="Wingdings" w:hAnsi="Wingdings" w:hint="default"/>
+      </w:rPr>
+    </w:lvl>
+  </w:abstractNum>
+  <w:abstractNum w:abstractNumId="2" w15:restartNumberingAfterBreak="0">
+    <w:nsid w:val="353A21AB"/>
+    <w:multiLevelType w:val="hybridMultilevel"/>
+    <w:tmpl w:val="1E947F18"/>
+    <w:lvl w:ilvl="0" w:tplc="3F900564">
+      <w:numFmt w:val="bullet"/>
+      <w:lvlText w:val="-"/>
+      <w:lvlJc w:val="left"/>
+      <w:pPr>
+        <w:ind w:left="1080" w:hanging="360"/>
+      </w:pPr>
+      <w:rPr>
+        <w:rFonts w:ascii="Calibri" w:eastAsiaTheme="minorHAnsi" w:hAnsi="Calibri" w:cs="Calibri" w:hint="default"/>
+      </w:rPr>
+    </w:lvl>
+    <w:lvl w:ilvl="1" w:tplc="08090003" w:tentative="1">
+      <w:start w:val="1"/>
+      <w:numFmt w:val="bullet"/>
+      <w:lvlText w:val="o"/>
+      <w:lvlJc w:val="left"/>
+      <w:pPr>
+        <w:ind w:left="1800" w:hanging="360"/>
+      </w:pPr>
+      <w:rPr>
+        <w:rFonts w:ascii="Courier New" w:hAnsi="Courier New" w:cs="Courier New" w:hint="default"/>
+      </w:rPr>
+    </w:lvl>
+    <w:lvl w:ilvl="2" w:tplc="08090005" w:tentative="1">
+      <w:start w:val="1"/>
+      <w:numFmt w:val="bullet"/>
+      <w:lvlText w:val=""/>
+      <w:lvlJc w:val="left"/>
+      <w:pPr>
+        <w:ind w:left="2520" w:hanging="360"/>
+      </w:pPr>
+      <w:rPr>
+        <w:rFonts w:ascii="Wingdings" w:hAnsi="Wingdings" w:hint="default"/>
+      </w:rPr>
+    </w:lvl>
+    <w:lvl w:ilvl="3" w:tplc="08090001" w:tentative="1">
+      <w:start w:val="1"/>
+      <w:numFmt w:val="bullet"/>
+      <w:lvlText w:val=""/>
+      <w:lvlJc w:val="left"/>
+      <w:pPr>
+        <w:ind w:left="3240" w:hanging="360"/>
+      </w:pPr>
+      <w:rPr>
+        <w:rFonts w:ascii="Symbol" w:hAnsi="Symbol" w:hint="default"/>
+      </w:rPr>
+    </w:lvl>
+    <w:lvl w:ilvl="4" w:tplc="08090003" w:tentative="1">
+      <w:start w:val="1"/>
+      <w:numFmt w:val="bullet"/>
+      <w:lvlText w:val="o"/>
+      <w:lvlJc w:val="left"/>
+      <w:pPr>
+        <w:ind w:left="3960" w:hanging="360"/>
+      </w:pPr>
+      <w:rPr>
+        <w:rFonts w:ascii="Courier New" w:hAnsi="Courier New" w:cs="Courier New" w:hint="default"/>
+      </w:rPr>
+    </w:lvl>
+    <w:lvl w:ilvl="5" w:tplc="08090005" w:tentative="1">
+      <w:start w:val="1"/>
+      <w:numFmt w:val="bullet"/>
+      <w:lvlText w:val=""/>
+      <w:lvlJc w:val="left"/>
+      <w:pPr>
+        <w:ind w:left="4680" w:hanging="360"/>
+      </w:pPr>
+      <w:rPr>
+        <w:rFonts w:ascii="Wingdings" w:hAnsi="Wingdings" w:hint="default"/>
+      </w:rPr>
+    </w:lvl>
+    <w:lvl w:ilvl="6" w:tplc="08090001" w:tentative="1">
+      <w:start w:val="1"/>
+      <w:numFmt w:val="bullet"/>
+      <w:lvlText w:val=""/>
+      <w:lvlJc w:val="left"/>
+      <w:pPr>
+        <w:ind w:left="5400" w:hanging="360"/>
+      </w:pPr>
+      <w:rPr>
+        <w:rFonts w:ascii="Symbol" w:hAnsi="Symbol" w:hint="default"/>
+      </w:rPr>
+    </w:lvl>
+    <w:lvl w:ilvl="7" w:tplc="08090003" w:tentative="1">
+      <w:start w:val="1"/>
+      <w:numFmt w:val="bullet"/>
+      <w:lvlText w:val="o"/>
+      <w:lvlJc w:val="left"/>
+      <w:pPr>
+        <w:ind w:left="6120" w:hanging="360"/>
+      </w:pPr>
+      <w:rPr>
+        <w:rFonts w:ascii="Courier New" w:hAnsi="Courier New" w:cs="Courier New" w:hint="default"/>
+      </w:rPr>
+    </w:lvl>
+    <w:lvl w:ilvl="8" w:tplc="08090005" w:tentative="1">
+      <w:start w:val="1"/>
+      <w:numFmt w:val="bullet"/>
+      <w:lvlText w:val=""/>
+      <w:lvlJc w:val="left"/>
+      <w:pPr>
+        <w:ind w:left="6840" w:hanging="360"/>
+      </w:pPr>
+      <w:rPr>
+        <w:rFonts w:ascii="Wingdings" w:hAnsi="Wingdings" w:hint="default"/>
+      </w:rPr>
+    </w:lvl>
+  </w:abstractNum>
+  <w:abstractNum w:abstractNumId="3" w15:restartNumberingAfterBreak="0">
     <w:nsid w:val="5C433E6C"/>
     <w:multiLevelType w:val="hybridMultilevel"/>
     <w:tmpl w:val="84FAD596"/>
@@ -5875,7 +6962,7 @@
       </w:pPr>
     </w:lvl>
   </w:abstractNum>
-  <w:abstractNum w:abstractNumId="2" w15:restartNumberingAfterBreak="0">
+  <w:abstractNum w:abstractNumId="4" w15:restartNumberingAfterBreak="0">
     <w:nsid w:val="6DEF2916"/>
     <w:multiLevelType w:val="hybridMultilevel"/>
     <w:tmpl w:val="E1FE6144"/>
@@ -5989,12 +7076,18 @@
     </w:lvl>
   </w:abstractNum>
   <w:num w:numId="1" w16cid:durableId="1936551989">
-    <w:abstractNumId w:val="2"/>
+    <w:abstractNumId w:val="4"/>
   </w:num>
   <w:num w:numId="2" w16cid:durableId="721637722">
     <w:abstractNumId w:val="0"/>
   </w:num>
   <w:num w:numId="3" w16cid:durableId="1580479925">
+    <w:abstractNumId w:val="3"/>
+  </w:num>
+  <w:num w:numId="4" w16cid:durableId="2140609077">
+    <w:abstractNumId w:val="2"/>
+  </w:num>
+  <w:num w:numId="5" w16cid:durableId="182668617">
     <w:abstractNumId w:val="1"/>
   </w:num>
 </w:numbering>
@@ -6437,6 +7530,17 @@
       <w:contextualSpacing/>
     </w:pPr>
   </w:style>
+  <w:style w:type="character" w:styleId="Textoennegrita">
+    <w:name w:val="Strong"/>
+    <w:basedOn w:val="Fuentedeprrafopredeter"/>
+    <w:uiPriority w:val="22"/>
+    <w:qFormat/>
+    <w:rsid w:val="00DE7C6D"/>
+    <w:rPr>
+      <w:b/>
+      <w:bCs/>
+    </w:rPr>
+  </w:style>
 </w:styles>
 </file>
 

</xml_diff>